<commit_message>
wireframes aanpassen, commentaar toegevoegd
</commit_message>
<xml_diff>
--- a/project management/requirements document/Requirements_document_project_inspraak_rev_6.docx
+++ b/project management/requirements document/Requirements_document_project_inspraak_rev_6.docx
@@ -331,7 +331,7 @@
                   </wp:anchor>
                 </w:drawing>
               </mc:Choice>
-              <mc:Fallback xmlns:cx="http://schemas.microsoft.com/office/drawing/2014/chartex" xmlns:cx1="http://schemas.microsoft.com/office/drawing/2015/9/8/chartex" xmlns:w16se="http://schemas.microsoft.com/office/word/2015/wordml/symex">
+              <mc:Fallback xmlns:w16se="http://schemas.microsoft.com/office/word/2015/wordml/symex" xmlns:cx1="http://schemas.microsoft.com/office/drawing/2015/9/8/chartex" xmlns:cx="http://schemas.microsoft.com/office/drawing/2014/chartex">
                 <w:pict>
                   <v:group w14:anchorId="6A50B19D" id="Groep 193" o:spid="_x0000_s1026" style="position:absolute;margin-left:0;margin-top:0;width:540.55pt;height:718.4pt;z-index:-251657216;mso-width-percent:882;mso-height-percent:909;mso-position-horizontal:center;mso-position-horizontal-relative:page;mso-position-vertical:center;mso-position-vertical-relative:page;mso-width-percent:882;mso-height-percent:909" coordsize="68648,91235" o:gfxdata="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">
                     <v:rect id="Rechthoek 194" o:spid="_x0000_s1027" style="position:absolute;width:68580;height:13716;visibility:visible;mso-wrap-style:square;v-text-anchor:middle" o:gfxdata="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" fillcolor="#5b9bd5 [3204]" stroked="f" strokeweight="1pt"/>
@@ -3661,17 +3661,38 @@
           <w:sz w:val="22"/>
         </w:rPr>
       </w:pPr>
-    </w:p>
-    <w:p>
-      <w:pPr>
-        <w:spacing w:line="276" w:lineRule="auto"/>
+      <w:r>
         <w:rPr>
           <w:b/>
           <w:sz w:val="22"/>
         </w:rPr>
-      </w:pPr>
-      <w:bookmarkStart w:id="16" w:name="_GoBack"/>
-      <w:bookmarkEnd w:id="16"/>
+        <w:t xml:space="preserve">Tekst </w:t>
+      </w:r>
+      <w:proofErr w:type="spellStart"/>
+      <w:r>
+        <w:rPr>
+          <w:b/>
+          <w:sz w:val="22"/>
+        </w:rPr>
+        <w:t>ipv</w:t>
+      </w:r>
+      <w:proofErr w:type="spellEnd"/>
+      <w:r>
+        <w:rPr>
+          <w:b/>
+          <w:sz w:val="22"/>
+        </w:rPr>
+        <w:t xml:space="preserve"> vinken voor fase, positie zoekbalk rechts</w:t>
+      </w:r>
+    </w:p>
+    <w:p>
+      <w:pPr>
+        <w:spacing w:line="276" w:lineRule="auto"/>
+        <w:rPr>
+          <w:b/>
+          <w:sz w:val="22"/>
+        </w:rPr>
+      </w:pPr>
       <w:r>
         <w:rPr>
           <w:b/>
@@ -3698,7 +3719,7 @@
             <v:path o:extrusionok="f" gradientshapeok="t" o:connecttype="rect"/>
             <o:lock v:ext="edit" aspectratio="t"/>
           </v:shapetype>
-          <v:shape id="_x0000_i1026" type="#_x0000_t75" style="width:453pt;height:353.25pt">
+          <v:shape id="_x0000_i1025" type="#_x0000_t75" style="width:453pt;height:353.25pt">
             <v:imagedata r:id="rId15" o:title="project_lijst"/>
           </v:shape>
         </w:pict>
@@ -3796,21 +3817,10 @@
       </w:r>
       <w:r>
         <w:rPr>
-          <w:sz w:val="22"/>
-        </w:rPr>
-        <w:pict>
-          <v:shape id="_x0000_i1025" type="#_x0000_t75" style="width:225pt;height:450pt">
-            <v:imagedata r:id="rId17" o:title="New Mockup 1 copy"/>
-          </v:shape>
-        </w:pict>
-      </w:r>
-      <w:r>
-        <w:rPr>
           <w:noProof/>
           <w:sz w:val="22"/>
           <w:lang w:eastAsia="nl-BE"/>
         </w:rPr>
-        <w:lastRenderedPageBreak/>
         <w:drawing>
           <wp:inline distT="0" distB="0" distL="0" distR="0">
             <wp:extent cx="2857500" cy="5715000"/>
@@ -3824,6 +3834,101 @@
                 <pic:pic xmlns:pic="http://schemas.openxmlformats.org/drawingml/2006/picture">
                   <pic:nvPicPr>
                     <pic:cNvPr id="0" name="Picture 37" descr="C:\Users\Piotr\AppData\Local\Microsoft\Windows\INetCache\Content.Word\New Mockup 1 copy 3.png"/>
+                    <pic:cNvPicPr>
+                      <a:picLocks noChangeAspect="1" noChangeArrowheads="1"/>
+                    </pic:cNvPicPr>
+                  </pic:nvPicPr>
+                  <pic:blipFill>
+                    <a:blip r:embed="rId17">
+                      <a:extLst>
+                        <a:ext uri="{28A0092B-C50C-407E-A947-70E740481C1C}">
+                          <a14:useLocalDpi xmlns:a14="http://schemas.microsoft.com/office/drawing/2010/main" val="0"/>
+                        </a:ext>
+                      </a:extLst>
+                    </a:blip>
+                    <a:srcRect/>
+                    <a:stretch>
+                      <a:fillRect/>
+                    </a:stretch>
+                  </pic:blipFill>
+                  <pic:spPr bwMode="auto">
+                    <a:xfrm>
+                      <a:off x="0" y="0"/>
+                      <a:ext cx="2857500" cy="5715000"/>
+                    </a:xfrm>
+                    <a:prstGeom prst="rect">
+                      <a:avLst/>
+                    </a:prstGeom>
+                    <a:noFill/>
+                    <a:ln>
+                      <a:noFill/>
+                    </a:ln>
+                  </pic:spPr>
+                </pic:pic>
+              </a:graphicData>
+            </a:graphic>
+          </wp:inline>
+        </w:drawing>
+      </w:r>
+    </w:p>
+    <w:p>
+      <w:pPr>
+        <w:spacing w:line="276" w:lineRule="auto"/>
+        <w:rPr>
+          <w:sz w:val="22"/>
+        </w:rPr>
+      </w:pPr>
+      <w:r>
+        <w:rPr>
+          <w:sz w:val="22"/>
+        </w:rPr>
+        <w:t xml:space="preserve">Op foto drukken voor details, </w:t>
+      </w:r>
+      <w:proofErr w:type="spellStart"/>
+      <w:r>
+        <w:rPr>
+          <w:sz w:val="22"/>
+        </w:rPr>
+        <w:t>swipen</w:t>
+      </w:r>
+      <w:proofErr w:type="spellEnd"/>
+      <w:r>
+        <w:rPr>
+          <w:sz w:val="22"/>
+        </w:rPr>
+        <w:t xml:space="preserve"> voor meer foto’s</w:t>
+      </w:r>
+      <w:bookmarkStart w:id="16" w:name="_GoBack"/>
+      <w:bookmarkEnd w:id="16"/>
+    </w:p>
+    <w:p>
+      <w:pPr>
+        <w:spacing w:line="276" w:lineRule="auto"/>
+        <w:rPr>
+          <w:sz w:val="22"/>
+        </w:rPr>
+      </w:pPr>
+      <w:r>
+        <w:rPr>
+          <w:b/>
+          <w:noProof/>
+          <w:sz w:val="22"/>
+          <w:lang w:eastAsia="nl-BE"/>
+        </w:rPr>
+        <w:lastRenderedPageBreak/>
+        <w:drawing>
+          <wp:inline distT="0" distB="0" distL="0" distR="0" wp14:anchorId="15B10140" wp14:editId="4289C446">
+            <wp:extent cx="2857500" cy="5715000"/>
+            <wp:effectExtent l="0" t="0" r="0" b="0"/>
+            <wp:docPr id="2" name="Afbeelding 2" descr="C:\Users\Piotr\AppData\Local\Microsoft\Windows\INetCache\Content.Word\New Mockup 1 copy 4.png"/>
+            <wp:cNvGraphicFramePr>
+              <a:graphicFrameLocks xmlns:a="http://schemas.openxmlformats.org/drawingml/2006/main" noChangeAspect="1"/>
+            </wp:cNvGraphicFramePr>
+            <a:graphic xmlns:a="http://schemas.openxmlformats.org/drawingml/2006/main">
+              <a:graphicData uri="http://schemas.openxmlformats.org/drawingml/2006/picture">
+                <pic:pic xmlns:pic="http://schemas.openxmlformats.org/drawingml/2006/picture">
+                  <pic:nvPicPr>
+                    <pic:cNvPr id="0" name="Picture 21" descr="C:\Users\Piotr\AppData\Local\Microsoft\Windows\INetCache\Content.Word\New Mockup 1 copy 4.png"/>
                     <pic:cNvPicPr>
                       <a:picLocks noChangeAspect="1" noChangeArrowheads="1"/>
                     </pic:cNvPicPr>
@@ -3860,62 +3965,6 @@
           </wp:inline>
         </w:drawing>
       </w:r>
-      <w:r>
-        <w:rPr>
-          <w:b/>
-          <w:noProof/>
-          <w:sz w:val="22"/>
-          <w:lang w:eastAsia="nl-BE"/>
-        </w:rPr>
-        <w:drawing>
-          <wp:inline distT="0" distB="0" distL="0" distR="0" wp14:anchorId="15B10140" wp14:editId="4289C446">
-            <wp:extent cx="2857500" cy="5715000"/>
-            <wp:effectExtent l="0" t="0" r="0" b="0"/>
-            <wp:docPr id="2" name="Afbeelding 2" descr="C:\Users\Piotr\AppData\Local\Microsoft\Windows\INetCache\Content.Word\New Mockup 1 copy 4.png"/>
-            <wp:cNvGraphicFramePr>
-              <a:graphicFrameLocks xmlns:a="http://schemas.openxmlformats.org/drawingml/2006/main" noChangeAspect="1"/>
-            </wp:cNvGraphicFramePr>
-            <a:graphic xmlns:a="http://schemas.openxmlformats.org/drawingml/2006/main">
-              <a:graphicData uri="http://schemas.openxmlformats.org/drawingml/2006/picture">
-                <pic:pic xmlns:pic="http://schemas.openxmlformats.org/drawingml/2006/picture">
-                  <pic:nvPicPr>
-                    <pic:cNvPr id="0" name="Picture 21" descr="C:\Users\Piotr\AppData\Local\Microsoft\Windows\INetCache\Content.Word\New Mockup 1 copy 4.png"/>
-                    <pic:cNvPicPr>
-                      <a:picLocks noChangeAspect="1" noChangeArrowheads="1"/>
-                    </pic:cNvPicPr>
-                  </pic:nvPicPr>
-                  <pic:blipFill>
-                    <a:blip r:embed="rId19">
-                      <a:extLst>
-                        <a:ext uri="{28A0092B-C50C-407E-A947-70E740481C1C}">
-                          <a14:useLocalDpi xmlns:a14="http://schemas.microsoft.com/office/drawing/2010/main" val="0"/>
-                        </a:ext>
-                      </a:extLst>
-                    </a:blip>
-                    <a:srcRect/>
-                    <a:stretch>
-                      <a:fillRect/>
-                    </a:stretch>
-                  </pic:blipFill>
-                  <pic:spPr bwMode="auto">
-                    <a:xfrm>
-                      <a:off x="0" y="0"/>
-                      <a:ext cx="2857500" cy="5715000"/>
-                    </a:xfrm>
-                    <a:prstGeom prst="rect">
-                      <a:avLst/>
-                    </a:prstGeom>
-                    <a:noFill/>
-                    <a:ln>
-                      <a:noFill/>
-                    </a:ln>
-                  </pic:spPr>
-                </pic:pic>
-              </a:graphicData>
-            </a:graphic>
-          </wp:inline>
-        </w:drawing>
-      </w:r>
     </w:p>
     <w:p>
       <w:pPr>
@@ -3994,7 +4043,7 @@
                     </pic:cNvPicPr>
                   </pic:nvPicPr>
                   <pic:blipFill rotWithShape="1">
-                    <a:blip r:embed="rId20">
+                    <a:blip r:embed="rId19">
                       <a:extLst>
                         <a:ext uri="{28A0092B-C50C-407E-A947-70E740481C1C}">
                           <a14:useLocalDpi xmlns:a14="http://schemas.microsoft.com/office/drawing/2010/main" val="0"/>
@@ -4053,7 +4102,7 @@
                     </pic:cNvPicPr>
                   </pic:nvPicPr>
                   <pic:blipFill rotWithShape="1">
-                    <a:blip r:embed="rId21">
+                    <a:blip r:embed="rId20">
                       <a:extLst>
                         <a:ext uri="{28A0092B-C50C-407E-A947-70E740481C1C}">
                           <a14:useLocalDpi xmlns:a14="http://schemas.microsoft.com/office/drawing/2010/main" val="0"/>
@@ -4345,7 +4394,7 @@
       </w:pPr>
     </w:p>
     <w:sectPr>
-      <w:footerReference w:type="default" r:id="rId22"/>
+      <w:footerReference w:type="default" r:id="rId21"/>
       <w:pgSz w:w="11906" w:h="16838"/>
       <w:pgMar w:top="1417" w:right="1417" w:bottom="1417" w:left="1417" w:header="708" w:footer="708" w:gutter="0"/>
       <w:pgNumType w:start="0"/>
@@ -5845,7 +5894,7 @@
 </file>
 
 <file path=customXml/itemProps1.xml><?xml version="1.0" encoding="utf-8"?>
-<ds:datastoreItem xmlns:ds="http://schemas.openxmlformats.org/officeDocument/2006/customXml" ds:itemID="{D88B84D8-0399-4528-9CA5-B0EED2638145}">
+<ds:datastoreItem xmlns:ds="http://schemas.openxmlformats.org/officeDocument/2006/customXml" ds:itemID="{6F5E0858-54E8-4AA3-82A3-D5FB50A4C041}">
   <ds:schemaRefs>
     <ds:schemaRef ds:uri="http://schemas.openxmlformats.org/officeDocument/2006/bibliography"/>
   </ds:schemaRefs>

</xml_diff>